<commit_message>
Modificaciones en la tabla MVC
</commit_message>
<xml_diff>
--- a/MVC_G9.docx
+++ b/MVC_G9.docx
@@ -799,15 +799,15 @@
         <w:tblLook w:val="04A0" w:firstRow="1" w:lastRow="0" w:firstColumn="1" w:lastColumn="0" w:noHBand="0" w:noVBand="1"/>
       </w:tblPr>
       <w:tblGrid>
-        <w:gridCol w:w="1622"/>
-        <w:gridCol w:w="1574"/>
-        <w:gridCol w:w="2016"/>
+        <w:gridCol w:w="1652"/>
+        <w:gridCol w:w="1558"/>
+        <w:gridCol w:w="2002"/>
         <w:gridCol w:w="2258"/>
       </w:tblGrid>
       <w:tr>
         <w:tc>
           <w:tcPr>
-            <w:tcW w:w="1710" w:type="dxa"/>
+            <w:tcW w:w="1652" w:type="dxa"/>
           </w:tcPr>
           <w:p>
             <w:pPr>
@@ -826,7 +826,7 @@
         </w:tc>
         <w:tc>
           <w:tcPr>
-            <w:tcW w:w="1710" w:type="dxa"/>
+            <w:tcW w:w="1558" w:type="dxa"/>
           </w:tcPr>
           <w:p>
             <w:pPr>
@@ -845,7 +845,7 @@
         </w:tc>
         <w:tc>
           <w:tcPr>
-            <w:tcW w:w="2135" w:type="dxa"/>
+            <w:tcW w:w="2002" w:type="dxa"/>
           </w:tcPr>
           <w:p>
             <w:pPr>
@@ -864,7 +864,7 @@
         </w:tc>
         <w:tc>
           <w:tcPr>
-            <w:tcW w:w="1915" w:type="dxa"/>
+            <w:tcW w:w="2258" w:type="dxa"/>
           </w:tcPr>
           <w:p>
             <w:pPr>
@@ -885,7 +885,7 @@
       <w:tr>
         <w:tc>
           <w:tcPr>
-            <w:tcW w:w="1710" w:type="dxa"/>
+            <w:tcW w:w="1652" w:type="dxa"/>
           </w:tcPr>
           <w:p>
             <w:pPr>
@@ -906,7 +906,7 @@
         </w:tc>
         <w:tc>
           <w:tcPr>
-            <w:tcW w:w="1710" w:type="dxa"/>
+            <w:tcW w:w="1558" w:type="dxa"/>
           </w:tcPr>
           <w:p>
             <w:pPr>
@@ -927,7 +927,7 @@
         </w:tc>
         <w:tc>
           <w:tcPr>
-            <w:tcW w:w="2135" w:type="dxa"/>
+            <w:tcW w:w="2002" w:type="dxa"/>
           </w:tcPr>
           <w:p>
             <w:pPr>
@@ -948,7 +948,7 @@
         </w:tc>
         <w:tc>
           <w:tcPr>
-            <w:tcW w:w="1915" w:type="dxa"/>
+            <w:tcW w:w="2258" w:type="dxa"/>
           </w:tcPr>
           <w:p>
             <w:pPr>
@@ -971,7 +971,7 @@
       <w:tr>
         <w:tc>
           <w:tcPr>
-            <w:tcW w:w="1710" w:type="dxa"/>
+            <w:tcW w:w="1652" w:type="dxa"/>
           </w:tcPr>
           <w:p>
             <w:pPr>
@@ -992,7 +992,7 @@
         </w:tc>
         <w:tc>
           <w:tcPr>
-            <w:tcW w:w="1710" w:type="dxa"/>
+            <w:tcW w:w="1558" w:type="dxa"/>
           </w:tcPr>
           <w:p>
             <w:pPr>
@@ -1013,7 +1013,7 @@
         </w:tc>
         <w:tc>
           <w:tcPr>
-            <w:tcW w:w="2135" w:type="dxa"/>
+            <w:tcW w:w="2002" w:type="dxa"/>
           </w:tcPr>
           <w:p>
             <w:pPr>
@@ -1026,7 +1026,7 @@
         </w:tc>
         <w:tc>
           <w:tcPr>
-            <w:tcW w:w="1915" w:type="dxa"/>
+            <w:tcW w:w="2258" w:type="dxa"/>
           </w:tcPr>
           <w:p>
             <w:pPr>
@@ -1040,7 +1040,7 @@
               <w:rPr>
                 <w:sz w:val="22"/>
               </w:rPr>
-              <w:t>GameFactory</w:t>
+              <w:t>RoundTile</w:t>
             </w:r>
             <w:proofErr w:type="spellEnd"/>
           </w:p>
@@ -1049,7 +1049,7 @@
       <w:tr>
         <w:tc>
           <w:tcPr>
-            <w:tcW w:w="1710" w:type="dxa"/>
+            <w:tcW w:w="1652" w:type="dxa"/>
           </w:tcPr>
           <w:p>
             <w:pPr>
@@ -1070,7 +1070,7 @@
         </w:tc>
         <w:tc>
           <w:tcPr>
-            <w:tcW w:w="1710" w:type="dxa"/>
+            <w:tcW w:w="1558" w:type="dxa"/>
           </w:tcPr>
           <w:p>
             <w:pPr>
@@ -1083,7 +1083,7 @@
         </w:tc>
         <w:tc>
           <w:tcPr>
-            <w:tcW w:w="2135" w:type="dxa"/>
+            <w:tcW w:w="2002" w:type="dxa"/>
           </w:tcPr>
           <w:p>
             <w:pPr>
@@ -1096,7 +1096,7 @@
         </w:tc>
         <w:tc>
           <w:tcPr>
-            <w:tcW w:w="1915" w:type="dxa"/>
+            <w:tcW w:w="2258" w:type="dxa"/>
           </w:tcPr>
           <w:p>
             <w:pPr>
@@ -1119,7 +1119,28 @@
       <w:tr>
         <w:tc>
           <w:tcPr>
-            <w:tcW w:w="1710" w:type="dxa"/>
+            <w:tcW w:w="1652" w:type="dxa"/>
+          </w:tcPr>
+          <w:p>
+            <w:pPr>
+              <w:jc w:val="center"/>
+              <w:rPr>
+                <w:sz w:val="22"/>
+              </w:rPr>
+            </w:pPr>
+            <w:proofErr w:type="spellStart"/>
+            <w:r>
+              <w:rPr>
+                <w:sz w:val="22"/>
+              </w:rPr>
+              <w:t>GameFactory</w:t>
+            </w:r>
+            <w:proofErr w:type="spellEnd"/>
+          </w:p>
+        </w:tc>
+        <w:tc>
+          <w:tcPr>
+            <w:tcW w:w="1558" w:type="dxa"/>
           </w:tcPr>
           <w:p>
             <w:pPr>
@@ -1132,7 +1153,7 @@
         </w:tc>
         <w:tc>
           <w:tcPr>
-            <w:tcW w:w="1710" w:type="dxa"/>
+            <w:tcW w:w="2002" w:type="dxa"/>
           </w:tcPr>
           <w:p>
             <w:pPr>
@@ -1145,20 +1166,7 @@
         </w:tc>
         <w:tc>
           <w:tcPr>
-            <w:tcW w:w="2135" w:type="dxa"/>
-          </w:tcPr>
-          <w:p>
-            <w:pPr>
-              <w:jc w:val="center"/>
-              <w:rPr>
-                <w:sz w:val="22"/>
-              </w:rPr>
-            </w:pPr>
-          </w:p>
-        </w:tc>
-        <w:tc>
-          <w:tcPr>
-            <w:tcW w:w="1915" w:type="dxa"/>
+            <w:tcW w:w="2258" w:type="dxa"/>
           </w:tcPr>
           <w:p>
             <w:pPr>
@@ -1193,7 +1201,7 @@
       <w:tr>
         <w:tc>
           <w:tcPr>
-            <w:tcW w:w="1710" w:type="dxa"/>
+            <w:tcW w:w="1652" w:type="dxa"/>
           </w:tcPr>
           <w:p>
             <w:pPr>
@@ -1206,7 +1214,7 @@
         </w:tc>
         <w:tc>
           <w:tcPr>
-            <w:tcW w:w="1710" w:type="dxa"/>
+            <w:tcW w:w="1558" w:type="dxa"/>
           </w:tcPr>
           <w:p>
             <w:pPr>
@@ -1219,7 +1227,7 @@
         </w:tc>
         <w:tc>
           <w:tcPr>
-            <w:tcW w:w="2135" w:type="dxa"/>
+            <w:tcW w:w="2002" w:type="dxa"/>
           </w:tcPr>
           <w:p>
             <w:pPr>
@@ -1232,7 +1240,7 @@
         </w:tc>
         <w:tc>
           <w:tcPr>
-            <w:tcW w:w="1915" w:type="dxa"/>
+            <w:tcW w:w="2258" w:type="dxa"/>
           </w:tcPr>
           <w:p>
             <w:pPr>
@@ -1255,7 +1263,7 @@
       <w:tr>
         <w:tc>
           <w:tcPr>
-            <w:tcW w:w="1710" w:type="dxa"/>
+            <w:tcW w:w="1652" w:type="dxa"/>
           </w:tcPr>
           <w:p>
             <w:pPr>
@@ -1268,7 +1276,7 @@
         </w:tc>
         <w:tc>
           <w:tcPr>
-            <w:tcW w:w="1710" w:type="dxa"/>
+            <w:tcW w:w="1558" w:type="dxa"/>
           </w:tcPr>
           <w:p>
             <w:pPr>
@@ -1281,7 +1289,7 @@
         </w:tc>
         <w:tc>
           <w:tcPr>
-            <w:tcW w:w="2135" w:type="dxa"/>
+            <w:tcW w:w="2002" w:type="dxa"/>
           </w:tcPr>
           <w:p>
             <w:pPr>
@@ -1294,7 +1302,7 @@
         </w:tc>
         <w:tc>
           <w:tcPr>
-            <w:tcW w:w="1915" w:type="dxa"/>
+            <w:tcW w:w="2258" w:type="dxa"/>
           </w:tcPr>
           <w:p>
             <w:pPr>
@@ -1315,7 +1323,7 @@
       <w:tr>
         <w:tc>
           <w:tcPr>
-            <w:tcW w:w="1710" w:type="dxa"/>
+            <w:tcW w:w="1652" w:type="dxa"/>
           </w:tcPr>
           <w:p>
             <w:pPr>
@@ -1328,7 +1336,7 @@
         </w:tc>
         <w:tc>
           <w:tcPr>
-            <w:tcW w:w="1710" w:type="dxa"/>
+            <w:tcW w:w="1558" w:type="dxa"/>
           </w:tcPr>
           <w:p>
             <w:pPr>
@@ -1341,7 +1349,7 @@
         </w:tc>
         <w:tc>
           <w:tcPr>
-            <w:tcW w:w="2135" w:type="dxa"/>
+            <w:tcW w:w="2002" w:type="dxa"/>
           </w:tcPr>
           <w:p>
             <w:pPr>
@@ -1354,7 +1362,7 @@
         </w:tc>
         <w:tc>
           <w:tcPr>
-            <w:tcW w:w="1915" w:type="dxa"/>
+            <w:tcW w:w="2258" w:type="dxa"/>
           </w:tcPr>
           <w:p>
             <w:pPr>
@@ -1374,68 +1382,6 @@
           </w:p>
         </w:tc>
       </w:tr>
-      <w:tr>
-        <w:tc>
-          <w:tcPr>
-            <w:tcW w:w="1710" w:type="dxa"/>
-          </w:tcPr>
-          <w:p>
-            <w:pPr>
-              <w:jc w:val="center"/>
-              <w:rPr>
-                <w:sz w:val="22"/>
-              </w:rPr>
-            </w:pPr>
-          </w:p>
-        </w:tc>
-        <w:tc>
-          <w:tcPr>
-            <w:tcW w:w="1710" w:type="dxa"/>
-          </w:tcPr>
-          <w:p>
-            <w:pPr>
-              <w:jc w:val="center"/>
-              <w:rPr>
-                <w:sz w:val="22"/>
-              </w:rPr>
-            </w:pPr>
-          </w:p>
-        </w:tc>
-        <w:tc>
-          <w:tcPr>
-            <w:tcW w:w="2135" w:type="dxa"/>
-          </w:tcPr>
-          <w:p>
-            <w:pPr>
-              <w:jc w:val="center"/>
-              <w:rPr>
-                <w:sz w:val="22"/>
-              </w:rPr>
-            </w:pPr>
-          </w:p>
-        </w:tc>
-        <w:tc>
-          <w:tcPr>
-            <w:tcW w:w="1915" w:type="dxa"/>
-          </w:tcPr>
-          <w:p>
-            <w:pPr>
-              <w:jc w:val="center"/>
-              <w:rPr>
-                <w:sz w:val="22"/>
-              </w:rPr>
-            </w:pPr>
-            <w:proofErr w:type="spellStart"/>
-            <w:r>
-              <w:rPr>
-                <w:sz w:val="22"/>
-              </w:rPr>
-              <w:t>RoundTile</w:t>
-            </w:r>
-            <w:proofErr w:type="spellEnd"/>
-          </w:p>
-        </w:tc>
-      </w:tr>
     </w:tbl>
     <w:p>
       <w:pPr>
@@ -1563,613 +1509,681 @@
         </w:rPr>
         <w:t xml:space="preserve">Adicional se puede observar que hay una dependencia entre las capas, por </w:t>
       </w:r>
+      <w:r>
+        <w:rPr>
+          <w:sz w:val="22"/>
+        </w:rPr>
+        <w:t>ejemplo,</w:t>
+      </w:r>
+      <w:r>
+        <w:rPr>
+          <w:sz w:val="22"/>
+        </w:rPr>
+        <w:t xml:space="preserve"> el controlador llama a determinada vista dependiendo de la acción del usuario.</w:t>
+      </w:r>
+    </w:p>
+    <w:p>
+      <w:pPr>
+        <w:rPr>
+          <w:sz w:val="20"/>
+        </w:rPr>
+      </w:pPr>
+    </w:p>
+    <w:p>
+      <w:pPr>
+        <w:rPr>
+          <w:sz w:val="20"/>
+        </w:rPr>
+      </w:pPr>
+    </w:p>
+    <w:p>
+      <w:pPr>
+        <w:pStyle w:val="Ttulo1"/>
+      </w:pPr>
+      <w:r>
+        <w:t>Parte 2</w:t>
+      </w:r>
+    </w:p>
+    <w:p/>
+    <w:p>
+      <w:r>
+        <w:t>Cada integrante debe clonar en su computadora el repositorio remoto y luego todos deben trabajar paralelamente con esta versión. Luego, el orden para enviar los cambios realizados debe ser el siguiente:</w:t>
+      </w:r>
+    </w:p>
+    <w:p>
+      <w:pPr>
+        <w:pStyle w:val="Prrafodelista"/>
+        <w:numPr>
+          <w:ilvl w:val="0"/>
+          <w:numId w:val="10"/>
+        </w:numPr>
+      </w:pPr>
+      <w:r>
+        <w:rPr>
+          <w:b/>
+        </w:rPr>
+        <w:t>Integrante1</w:t>
+      </w:r>
+      <w:r>
+        <w:t>(creó el repositorio):</w:t>
+      </w:r>
+    </w:p>
+    <w:p>
+      <w:pPr>
+        <w:pStyle w:val="Prrafodelista"/>
+        <w:numPr>
+          <w:ilvl w:val="1"/>
+          <w:numId w:val="10"/>
+        </w:numPr>
+      </w:pPr>
+      <w:r>
+        <w:t>Ventana principal:</w:t>
+      </w:r>
+    </w:p>
+    <w:p>
+      <w:pPr>
+        <w:pStyle w:val="Prrafodelista"/>
+        <w:numPr>
+          <w:ilvl w:val="2"/>
+          <w:numId w:val="10"/>
+        </w:numPr>
+      </w:pPr>
+      <w:proofErr w:type="gramStart"/>
+      <w:r>
+        <w:t>Cambiar el texto del botón de “</w:t>
+      </w:r>
+      <w:proofErr w:type="spellStart"/>
+      <w:r>
+        <w:t>Start</w:t>
+      </w:r>
+      <w:proofErr w:type="spellEnd"/>
+      <w:r>
+        <w:t xml:space="preserve"> </w:t>
+      </w:r>
+      <w:proofErr w:type="spellStart"/>
+      <w:r>
+        <w:t>Game</w:t>
+      </w:r>
+      <w:proofErr w:type="spellEnd"/>
+      <w:r>
+        <w:t>” a “</w:t>
+      </w:r>
+      <w:proofErr w:type="spellStart"/>
+      <w:r>
+        <w:t>Let’s</w:t>
+      </w:r>
+      <w:proofErr w:type="spellEnd"/>
+      <w:r>
+        <w:t xml:space="preserve"> </w:t>
+      </w:r>
+      <w:proofErr w:type="spellStart"/>
+      <w:r>
+        <w:t>Go</w:t>
+      </w:r>
+      <w:proofErr w:type="spellEnd"/>
+      <w:r>
+        <w:t>!!!</w:t>
+      </w:r>
+      <w:proofErr w:type="gramEnd"/>
+      <w:r>
+        <w:t>”.</w:t>
+      </w:r>
+    </w:p>
+    <w:p>
+      <w:pPr>
+        <w:pStyle w:val="Prrafodelista"/>
+        <w:numPr>
+          <w:ilvl w:val="1"/>
+          <w:numId w:val="10"/>
+        </w:numPr>
+      </w:pPr>
+      <w:r>
+        <w:t>Juego Gold:</w:t>
+      </w:r>
+    </w:p>
+    <w:p>
+      <w:pPr>
+        <w:pStyle w:val="Prrafodelista"/>
+        <w:numPr>
+          <w:ilvl w:val="2"/>
+          <w:numId w:val="10"/>
+        </w:numPr>
+      </w:pPr>
+      <w:r>
+        <w:t>Por cada ficha recolectada, asigne 2 puntos en lugar de 1.</w:t>
+      </w:r>
+    </w:p>
+    <w:p>
+      <w:pPr>
+        <w:pStyle w:val="Prrafodelista"/>
+        <w:numPr>
+          <w:ilvl w:val="0"/>
+          <w:numId w:val="10"/>
+        </w:numPr>
+      </w:pPr>
+      <w:r>
+        <w:rPr>
+          <w:b/>
+        </w:rPr>
+        <w:t>Integrante2</w:t>
+      </w:r>
+      <w:r>
+        <w:t>:</w:t>
+      </w:r>
+    </w:p>
+    <w:p>
+      <w:pPr>
+        <w:pStyle w:val="Prrafodelista"/>
+        <w:numPr>
+          <w:ilvl w:val="1"/>
+          <w:numId w:val="10"/>
+        </w:numPr>
+      </w:pPr>
+      <w:r>
+        <w:t>Ventana principal:</w:t>
+      </w:r>
+    </w:p>
+    <w:p>
+      <w:pPr>
+        <w:pStyle w:val="Prrafodelista"/>
+        <w:numPr>
+          <w:ilvl w:val="2"/>
+          <w:numId w:val="10"/>
+        </w:numPr>
+      </w:pPr>
+      <w:r>
+        <w:t>Cambiar las dimensiones de la ventana a 15x15.</w:t>
+      </w:r>
+    </w:p>
+    <w:p>
+      <w:pPr>
+        <w:pStyle w:val="Prrafodelista"/>
+        <w:numPr>
+          <w:ilvl w:val="2"/>
+          <w:numId w:val="10"/>
+        </w:numPr>
+      </w:pPr>
+      <w:r>
+        <w:t>Cambiar el texto del botón “</w:t>
+      </w:r>
+      <w:proofErr w:type="spellStart"/>
+      <w:r>
+        <w:t>Start</w:t>
+      </w:r>
+      <w:proofErr w:type="spellEnd"/>
+      <w:r>
+        <w:t xml:space="preserve"> </w:t>
+      </w:r>
+      <w:proofErr w:type="spellStart"/>
+      <w:r>
+        <w:t>Game</w:t>
+      </w:r>
+      <w:proofErr w:type="spellEnd"/>
+      <w:r>
+        <w:t>” a “</w:t>
+      </w:r>
+      <w:proofErr w:type="spellStart"/>
+      <w:r>
+        <w:t>Let’s</w:t>
+      </w:r>
+      <w:proofErr w:type="spellEnd"/>
+      <w:r>
+        <w:t xml:space="preserve"> Play”</w:t>
+      </w:r>
+    </w:p>
+    <w:p>
+      <w:pPr>
+        <w:pStyle w:val="Prrafodelista"/>
+        <w:numPr>
+          <w:ilvl w:val="2"/>
+          <w:numId w:val="10"/>
+        </w:numPr>
+      </w:pPr>
+      <w:r>
+        <w:t>Cambiar el color de fondo de la pantalla principal de blanco a gris (</w:t>
+      </w:r>
+      <w:proofErr w:type="spellStart"/>
+      <w:r>
+        <w:t>lightGray</w:t>
+      </w:r>
+      <w:proofErr w:type="spellEnd"/>
+      <w:r>
+        <w:t>)</w:t>
+      </w:r>
+    </w:p>
+    <w:p>
+      <w:pPr>
+        <w:pStyle w:val="Prrafodelista"/>
+        <w:numPr>
+          <w:ilvl w:val="1"/>
+          <w:numId w:val="10"/>
+        </w:numPr>
+      </w:pPr>
+      <w:r>
+        <w:t>Juego Snake:</w:t>
+      </w:r>
+    </w:p>
+    <w:p>
+      <w:pPr>
+        <w:pStyle w:val="Prrafodelista"/>
+        <w:numPr>
+          <w:ilvl w:val="2"/>
+          <w:numId w:val="10"/>
+        </w:numPr>
+      </w:pPr>
+      <w:r>
+        <w:t>Para el juego ‘Snake’ cambie el color de la serpiente a verde (GREEN).</w:t>
+      </w:r>
+    </w:p>
+    <w:p/>
+    <w:p>
+      <w:pPr>
+        <w:pStyle w:val="Prrafodelista"/>
+        <w:numPr>
+          <w:ilvl w:val="0"/>
+          <w:numId w:val="10"/>
+        </w:numPr>
+      </w:pPr>
+      <w:r>
+        <w:rPr>
+          <w:b/>
+        </w:rPr>
+        <w:t>Integrante3</w:t>
+      </w:r>
+      <w:r>
+        <w:t>:</w:t>
+      </w:r>
+    </w:p>
+    <w:p>
+      <w:pPr>
+        <w:pStyle w:val="Prrafodelista"/>
+        <w:numPr>
+          <w:ilvl w:val="1"/>
+          <w:numId w:val="10"/>
+        </w:numPr>
+      </w:pPr>
+      <w:r>
+        <w:t>Ventana principal:</w:t>
+      </w:r>
+    </w:p>
+    <w:p>
+      <w:pPr>
+        <w:pStyle w:val="Prrafodelista"/>
+        <w:numPr>
+          <w:ilvl w:val="2"/>
+          <w:numId w:val="10"/>
+        </w:numPr>
+      </w:pPr>
+      <w:r>
+        <w:lastRenderedPageBreak/>
+        <w:t>Cambiar el texto del botón “</w:t>
+      </w:r>
+      <w:proofErr w:type="spellStart"/>
+      <w:r>
+        <w:t>Start</w:t>
+      </w:r>
+      <w:proofErr w:type="spellEnd"/>
+      <w:r>
+        <w:t xml:space="preserve"> </w:t>
+      </w:r>
+      <w:proofErr w:type="spellStart"/>
+      <w:r>
+        <w:t>Game</w:t>
+      </w:r>
+      <w:proofErr w:type="spellEnd"/>
+      <w:r>
+        <w:t>” a “Empezar”</w:t>
+      </w:r>
+    </w:p>
+    <w:p>
+      <w:pPr>
+        <w:pStyle w:val="Prrafodelista"/>
+        <w:numPr>
+          <w:ilvl w:val="2"/>
+          <w:numId w:val="10"/>
+        </w:numPr>
+      </w:pPr>
+      <w:r>
+        <w:t>Cambiar el color de fondo de la pantalla principal de blanco a celeste.</w:t>
+      </w:r>
+    </w:p>
+    <w:p>
+      <w:pPr>
+        <w:pStyle w:val="Prrafodelista"/>
+        <w:numPr>
+          <w:ilvl w:val="1"/>
+          <w:numId w:val="10"/>
+        </w:numPr>
+      </w:pPr>
+      <w:r>
+        <w:t>Juego Gold:</w:t>
+      </w:r>
+    </w:p>
+    <w:p>
+      <w:pPr>
+        <w:pStyle w:val="Prrafodelista"/>
+        <w:numPr>
+          <w:ilvl w:val="2"/>
+          <w:numId w:val="10"/>
+        </w:numPr>
+      </w:pPr>
+      <w:r>
+        <w:t>Cambie el color de relleno de las fichas a verde (</w:t>
+      </w:r>
+      <w:proofErr w:type="spellStart"/>
+      <w:r>
+        <w:t>green</w:t>
+      </w:r>
+      <w:proofErr w:type="spellEnd"/>
+      <w:r>
+        <w:t>) y el color del borde a azul (blue).</w:t>
+      </w:r>
+    </w:p>
+    <w:p>
+      <w:pPr>
+        <w:pStyle w:val="Prrafodelista"/>
+        <w:numPr>
+          <w:ilvl w:val="2"/>
+          <w:numId w:val="10"/>
+        </w:numPr>
+      </w:pPr>
+      <w:r>
+        <w:t>Por cada ficha recolectada, asigne 3 puntos en lugar de 1.</w:t>
+      </w:r>
+    </w:p>
+    <w:p/>
+    <w:p>
+      <w:pPr>
+        <w:pStyle w:val="Prrafodelista"/>
+        <w:numPr>
+          <w:ilvl w:val="0"/>
+          <w:numId w:val="10"/>
+        </w:numPr>
+      </w:pPr>
+      <w:r>
+        <w:rPr>
+          <w:b/>
+        </w:rPr>
+        <w:t>Integrante</w:t>
+      </w:r>
+      <w:proofErr w:type="gramStart"/>
+      <w:r>
+        <w:rPr>
+          <w:b/>
+        </w:rPr>
+        <w:t>1</w:t>
+      </w:r>
+      <w:r>
+        <w:rPr>
+          <w:b/>
+        </w:rPr>
+        <w:t>( otra</w:t>
+      </w:r>
+      <w:proofErr w:type="gramEnd"/>
+      <w:r>
+        <w:rPr>
+          <w:b/>
+        </w:rPr>
+        <w:t xml:space="preserve"> vez )</w:t>
+      </w:r>
+      <w:r>
+        <w:t>:</w:t>
+      </w:r>
+    </w:p>
+    <w:p>
+      <w:pPr>
+        <w:pStyle w:val="Prrafodelista"/>
+        <w:numPr>
+          <w:ilvl w:val="1"/>
+          <w:numId w:val="10"/>
+        </w:numPr>
+      </w:pPr>
+      <w:r>
+        <w:t>Juego Gold:</w:t>
+      </w:r>
+    </w:p>
+    <w:p>
+      <w:pPr>
+        <w:pStyle w:val="Prrafodelista"/>
+        <w:numPr>
+          <w:ilvl w:val="2"/>
+          <w:numId w:val="10"/>
+        </w:numPr>
+      </w:pPr>
+      <w:r>
+        <w:t>Cambie el color de relleno de las fichas a verde (</w:t>
+      </w:r>
+      <w:r>
+        <w:t>CYAN</w:t>
+      </w:r>
+      <w:r>
+        <w:t>).</w:t>
+      </w:r>
+    </w:p>
+    <w:p>
+      <w:pPr>
+        <w:pStyle w:val="Prrafodelista"/>
+        <w:numPr>
+          <w:ilvl w:val="2"/>
+          <w:numId w:val="10"/>
+        </w:numPr>
+      </w:pPr>
+      <w:r>
+        <w:t xml:space="preserve">Por cada ficha recolectada, asigne </w:t>
+      </w:r>
+      <w:r>
+        <w:t>4</w:t>
+      </w:r>
+      <w:r>
+        <w:t xml:space="preserve"> puntos en lugar de </w:t>
+      </w:r>
+      <w:r>
+        <w:t>2</w:t>
+      </w:r>
+      <w:r>
+        <w:t>.</w:t>
+      </w:r>
+    </w:p>
+    <w:p>
+      <w:pPr>
+        <w:pStyle w:val="Prrafodelista"/>
+        <w:numPr>
+          <w:ilvl w:val="1"/>
+          <w:numId w:val="10"/>
+        </w:numPr>
+      </w:pPr>
+      <w:r>
+        <w:t>Juego Snake:</w:t>
+      </w:r>
+    </w:p>
+    <w:p>
+      <w:pPr>
+        <w:pStyle w:val="Prrafodelista"/>
+        <w:numPr>
+          <w:ilvl w:val="2"/>
+          <w:numId w:val="10"/>
+        </w:numPr>
+      </w:pPr>
+      <w:r>
+        <w:t>Aumente el número de frutas de 1 a 3.</w:t>
+      </w:r>
+    </w:p>
+    <w:p>
+      <w:pPr>
+        <w:pStyle w:val="Prrafodelista"/>
+        <w:ind w:left="1440"/>
+      </w:pPr>
+    </w:p>
+    <w:p>
+      <w:pPr>
+        <w:pStyle w:val="Prrafodelista"/>
+        <w:ind w:left="360"/>
+      </w:pPr>
+      <w:r>
+        <w:rPr>
+          <w:rStyle w:val="Ttulo2Car"/>
+          <w:highlight w:val="yellow"/>
+        </w:rPr>
+        <w:t>Nota:</w:t>
+      </w:r>
+      <w:r>
+        <w:rPr>
+          <w:highlight w:val="yellow"/>
+        </w:rPr>
+        <w:t xml:space="preserve"> Tengan en cuenta que cada integrante debe realizar los cambios que le corresponde, pero al finalizar deben subir en el orden (</w:t>
+      </w:r>
+      <w:r>
+        <w:rPr>
+          <w:highlight w:val="yellow"/>
+        </w:rPr>
+        <w:t xml:space="preserve">integrante </w:t>
+      </w:r>
+      <w:r>
+        <w:rPr>
+          <w:highlight w:val="yellow"/>
+        </w:rPr>
+        <w:t xml:space="preserve">1, </w:t>
+      </w:r>
+      <w:r>
+        <w:rPr>
+          <w:highlight w:val="yellow"/>
+        </w:rPr>
+        <w:t>integrante 2, integrante 3, integrante 1). Esto es para tratar de generar un conflicto de integración de código</w:t>
+      </w:r>
+      <w:r>
+        <w:rPr>
+          <w:highlight w:val="yellow"/>
+        </w:rPr>
+        <w:t xml:space="preserve"> con cada integrante</w:t>
+      </w:r>
+      <w:r>
+        <w:rPr>
+          <w:highlight w:val="yellow"/>
+        </w:rPr>
+        <w:t>.</w:t>
+      </w:r>
+    </w:p>
+    <w:p>
+      <w:pPr>
+        <w:pStyle w:val="Ttulo1"/>
+      </w:pPr>
+      <w:r>
+        <w:t>Parte 3</w:t>
+      </w:r>
+    </w:p>
+    <w:p>
+      <w:pPr>
+        <w:rPr>
+          <w:sz w:val="22"/>
+        </w:rPr>
+      </w:pPr>
+    </w:p>
+    <w:p>
+      <w:pPr>
+        <w:rPr>
+          <w:sz w:val="22"/>
+        </w:rPr>
+      </w:pPr>
+      <w:r>
+        <w:rPr>
+          <w:sz w:val="22"/>
+        </w:rPr>
+        <w:t>Responda a las siguientes interrogantes</w:t>
+      </w:r>
+      <w:r>
+        <w:rPr>
+          <w:sz w:val="22"/>
+        </w:rPr>
+        <w:t xml:space="preserve"> (</w:t>
+      </w:r>
+      <w:r>
+        <w:rPr>
+          <w:b/>
+          <w:sz w:val="22"/>
+        </w:rPr>
+        <w:t>Solo uno del grupo debe subir este archivo al GitHub con las respuestas grupales</w:t>
+      </w:r>
+      <w:r>
+        <w:rPr>
+          <w:sz w:val="22"/>
+        </w:rPr>
+        <w:t>)</w:t>
+      </w:r>
+      <w:r>
+        <w:rPr>
+          <w:sz w:val="22"/>
+        </w:rPr>
+        <w:t>:</w:t>
+      </w:r>
+    </w:p>
+    <w:p>
+      <w:pPr>
+        <w:pStyle w:val="Prrafodelista"/>
+        <w:numPr>
+          <w:ilvl w:val="0"/>
+          <w:numId w:val="7"/>
+        </w:numPr>
+        <w:rPr>
+          <w:sz w:val="22"/>
+        </w:rPr>
+      </w:pPr>
+      <w:r>
+        <w:rPr>
+          <w:sz w:val="22"/>
+        </w:rPr>
+        <w:t>¿Le resultó complicado r</w:t>
+      </w:r>
+      <w:r>
+        <w:rPr>
+          <w:sz w:val="22"/>
+        </w:rPr>
+        <w:t>ealizar los cambios solicitados?</w:t>
+      </w:r>
+    </w:p>
+    <w:p>
+      <w:pPr>
+        <w:pStyle w:val="Prrafodelista"/>
+        <w:rPr>
+          <w:sz w:val="22"/>
+        </w:rPr>
+      </w:pPr>
+      <w:r>
+        <w:rPr>
+          <w:sz w:val="22"/>
+        </w:rPr>
+        <w:t xml:space="preserve">No fue </w:t>
+      </w:r>
+      <w:r>
+        <w:rPr>
+          <w:sz w:val="22"/>
+        </w:rPr>
+        <w:t xml:space="preserve">tan </w:t>
+      </w:r>
+      <w:r>
+        <w:rPr>
+          <w:sz w:val="22"/>
+        </w:rPr>
+        <w:t>complicado</w:t>
+      </w:r>
+      <w:r>
+        <w:rPr>
+          <w:sz w:val="22"/>
+        </w:rPr>
+        <w:t xml:space="preserve">, sin </w:t>
+      </w:r>
       <w:bookmarkStart w:id="0" w:name="_GoBack"/>
       <w:bookmarkEnd w:id="0"/>
       <w:r>
         <w:rPr>
           <w:sz w:val="22"/>
         </w:rPr>
-        <w:t>ejemplo,</w:t>
-      </w:r>
-      <w:r>
-        <w:rPr>
-          <w:sz w:val="22"/>
-        </w:rPr>
-        <w:t xml:space="preserve"> el controlador llama a determinada vista dependiendo de la acción del usuario.</w:t>
-      </w:r>
-    </w:p>
-    <w:p>
-      <w:pPr>
-        <w:rPr>
-          <w:sz w:val="20"/>
-        </w:rPr>
-      </w:pPr>
-    </w:p>
-    <w:p>
-      <w:pPr>
-        <w:rPr>
-          <w:sz w:val="20"/>
-        </w:rPr>
-      </w:pPr>
-    </w:p>
-    <w:p>
-      <w:pPr>
-        <w:pStyle w:val="Ttulo1"/>
-      </w:pPr>
-      <w:r>
-        <w:t>Parte 2</w:t>
-      </w:r>
-    </w:p>
-    <w:p/>
-    <w:p>
-      <w:r>
-        <w:t>Cada integrante debe clonar en su computadora el repositorio remoto y luego todos deben trabajar paralelamente con esta versión. Luego, el orden para enviar los cambios realizados debe ser el siguiente:</w:t>
-      </w:r>
-    </w:p>
-    <w:p>
-      <w:pPr>
-        <w:pStyle w:val="Prrafodelista"/>
-        <w:numPr>
-          <w:ilvl w:val="0"/>
-          <w:numId w:val="10"/>
-        </w:numPr>
-      </w:pPr>
-      <w:r>
-        <w:rPr>
-          <w:b/>
-        </w:rPr>
-        <w:t>Integrante1</w:t>
-      </w:r>
-      <w:r>
-        <w:t>(creó el repositorio):</w:t>
-      </w:r>
-    </w:p>
-    <w:p>
-      <w:pPr>
-        <w:pStyle w:val="Prrafodelista"/>
-        <w:numPr>
-          <w:ilvl w:val="1"/>
-          <w:numId w:val="10"/>
-        </w:numPr>
-      </w:pPr>
-      <w:r>
-        <w:t>Ventana principal:</w:t>
-      </w:r>
-    </w:p>
-    <w:p>
-      <w:pPr>
-        <w:pStyle w:val="Prrafodelista"/>
-        <w:numPr>
-          <w:ilvl w:val="2"/>
-          <w:numId w:val="10"/>
-        </w:numPr>
-      </w:pPr>
-      <w:proofErr w:type="gramStart"/>
-      <w:r>
-        <w:t>Cambiar el texto del botón de “</w:t>
-      </w:r>
-      <w:proofErr w:type="spellStart"/>
-      <w:r>
-        <w:t>Start</w:t>
-      </w:r>
-      <w:proofErr w:type="spellEnd"/>
-      <w:r>
-        <w:t xml:space="preserve"> </w:t>
-      </w:r>
-      <w:proofErr w:type="spellStart"/>
-      <w:r>
-        <w:t>Game</w:t>
-      </w:r>
-      <w:proofErr w:type="spellEnd"/>
-      <w:r>
-        <w:t>” a “</w:t>
-      </w:r>
-      <w:proofErr w:type="spellStart"/>
-      <w:r>
-        <w:t>Let’s</w:t>
-      </w:r>
-      <w:proofErr w:type="spellEnd"/>
-      <w:r>
-        <w:t xml:space="preserve"> </w:t>
-      </w:r>
-      <w:proofErr w:type="spellStart"/>
-      <w:r>
-        <w:t>Go</w:t>
-      </w:r>
-      <w:proofErr w:type="spellEnd"/>
-      <w:r>
-        <w:t>!!!</w:t>
-      </w:r>
-      <w:proofErr w:type="gramEnd"/>
-      <w:r>
-        <w:t>”.</w:t>
-      </w:r>
-    </w:p>
-    <w:p>
-      <w:pPr>
-        <w:pStyle w:val="Prrafodelista"/>
-        <w:numPr>
-          <w:ilvl w:val="1"/>
-          <w:numId w:val="10"/>
-        </w:numPr>
-      </w:pPr>
-      <w:r>
-        <w:t>Juego Gold:</w:t>
-      </w:r>
-    </w:p>
-    <w:p>
-      <w:pPr>
-        <w:pStyle w:val="Prrafodelista"/>
-        <w:numPr>
-          <w:ilvl w:val="2"/>
-          <w:numId w:val="10"/>
-        </w:numPr>
-      </w:pPr>
-      <w:r>
-        <w:t>Por cada ficha recolectada, asigne 2 puntos en lugar de 1.</w:t>
-      </w:r>
-    </w:p>
-    <w:p>
-      <w:pPr>
-        <w:pStyle w:val="Prrafodelista"/>
-        <w:numPr>
-          <w:ilvl w:val="0"/>
-          <w:numId w:val="10"/>
-        </w:numPr>
-      </w:pPr>
-      <w:r>
-        <w:rPr>
-          <w:b/>
-        </w:rPr>
-        <w:t>Integrante2</w:t>
-      </w:r>
-      <w:r>
-        <w:t>:</w:t>
-      </w:r>
-    </w:p>
-    <w:p>
-      <w:pPr>
-        <w:pStyle w:val="Prrafodelista"/>
-        <w:numPr>
-          <w:ilvl w:val="1"/>
-          <w:numId w:val="10"/>
-        </w:numPr>
-      </w:pPr>
-      <w:r>
-        <w:t>Ventana principal:</w:t>
-      </w:r>
-    </w:p>
-    <w:p>
-      <w:pPr>
-        <w:pStyle w:val="Prrafodelista"/>
-        <w:numPr>
-          <w:ilvl w:val="2"/>
-          <w:numId w:val="10"/>
-        </w:numPr>
-      </w:pPr>
-      <w:r>
-        <w:t>Cambiar las dimensiones de la ventana a 15x15.</w:t>
-      </w:r>
-    </w:p>
-    <w:p>
-      <w:pPr>
-        <w:pStyle w:val="Prrafodelista"/>
-        <w:numPr>
-          <w:ilvl w:val="2"/>
-          <w:numId w:val="10"/>
-        </w:numPr>
-      </w:pPr>
-      <w:r>
-        <w:t>Cambiar el texto del botón “</w:t>
-      </w:r>
-      <w:proofErr w:type="spellStart"/>
-      <w:r>
-        <w:t>Start</w:t>
-      </w:r>
-      <w:proofErr w:type="spellEnd"/>
-      <w:r>
-        <w:t xml:space="preserve"> </w:t>
-      </w:r>
-      <w:proofErr w:type="spellStart"/>
-      <w:r>
-        <w:t>Game</w:t>
-      </w:r>
-      <w:proofErr w:type="spellEnd"/>
-      <w:r>
-        <w:t>” a “</w:t>
-      </w:r>
-      <w:proofErr w:type="spellStart"/>
-      <w:r>
-        <w:t>Let’s</w:t>
-      </w:r>
-      <w:proofErr w:type="spellEnd"/>
-      <w:r>
-        <w:t xml:space="preserve"> Play”</w:t>
-      </w:r>
-    </w:p>
-    <w:p>
-      <w:pPr>
-        <w:pStyle w:val="Prrafodelista"/>
-        <w:numPr>
-          <w:ilvl w:val="2"/>
-          <w:numId w:val="10"/>
-        </w:numPr>
-      </w:pPr>
-      <w:r>
-        <w:t>Cambiar el color de fondo de la pantalla principal de blanco a gris (</w:t>
-      </w:r>
-      <w:proofErr w:type="spellStart"/>
-      <w:r>
-        <w:t>lightGray</w:t>
-      </w:r>
-      <w:proofErr w:type="spellEnd"/>
-      <w:r>
-        <w:t>)</w:t>
-      </w:r>
-    </w:p>
-    <w:p>
-      <w:pPr>
-        <w:pStyle w:val="Prrafodelista"/>
-        <w:numPr>
-          <w:ilvl w:val="1"/>
-          <w:numId w:val="10"/>
-        </w:numPr>
-      </w:pPr>
-      <w:r>
-        <w:t>Juego Snake:</w:t>
-      </w:r>
-    </w:p>
-    <w:p>
-      <w:pPr>
-        <w:pStyle w:val="Prrafodelista"/>
-        <w:numPr>
-          <w:ilvl w:val="2"/>
-          <w:numId w:val="10"/>
-        </w:numPr>
-      </w:pPr>
-      <w:r>
-        <w:t>Para el juego ‘Snake’ cambie el color de la serpiente a verde (GREEN).</w:t>
-      </w:r>
-    </w:p>
-    <w:p/>
-    <w:p>
-      <w:pPr>
-        <w:pStyle w:val="Prrafodelista"/>
-        <w:numPr>
-          <w:ilvl w:val="0"/>
-          <w:numId w:val="10"/>
-        </w:numPr>
-      </w:pPr>
-      <w:r>
-        <w:rPr>
-          <w:b/>
-        </w:rPr>
-        <w:t>Integrante3</w:t>
-      </w:r>
-      <w:r>
-        <w:t>:</w:t>
-      </w:r>
-    </w:p>
-    <w:p>
-      <w:pPr>
-        <w:pStyle w:val="Prrafodelista"/>
-        <w:numPr>
-          <w:ilvl w:val="1"/>
-          <w:numId w:val="10"/>
-        </w:numPr>
-      </w:pPr>
-      <w:r>
-        <w:lastRenderedPageBreak/>
-        <w:t>Ventana principal:</w:t>
-      </w:r>
-    </w:p>
-    <w:p>
-      <w:pPr>
-        <w:pStyle w:val="Prrafodelista"/>
-        <w:numPr>
-          <w:ilvl w:val="2"/>
-          <w:numId w:val="10"/>
-        </w:numPr>
-      </w:pPr>
-      <w:r>
-        <w:t>Cambiar el texto del botón “</w:t>
-      </w:r>
-      <w:proofErr w:type="spellStart"/>
-      <w:r>
-        <w:t>Start</w:t>
-      </w:r>
-      <w:proofErr w:type="spellEnd"/>
-      <w:r>
-        <w:t xml:space="preserve"> </w:t>
-      </w:r>
-      <w:proofErr w:type="spellStart"/>
-      <w:r>
-        <w:t>Game</w:t>
-      </w:r>
-      <w:proofErr w:type="spellEnd"/>
-      <w:r>
-        <w:t>” a “Empezar”</w:t>
-      </w:r>
-    </w:p>
-    <w:p>
-      <w:pPr>
-        <w:pStyle w:val="Prrafodelista"/>
-        <w:numPr>
-          <w:ilvl w:val="2"/>
-          <w:numId w:val="10"/>
-        </w:numPr>
-      </w:pPr>
-      <w:r>
-        <w:t>Cambiar el color de fondo de la pantalla principal de blanco a celeste.</w:t>
-      </w:r>
-    </w:p>
-    <w:p>
-      <w:pPr>
-        <w:pStyle w:val="Prrafodelista"/>
-        <w:numPr>
-          <w:ilvl w:val="1"/>
-          <w:numId w:val="10"/>
-        </w:numPr>
-      </w:pPr>
-      <w:r>
-        <w:t>Juego Gold:</w:t>
-      </w:r>
-    </w:p>
-    <w:p>
-      <w:pPr>
-        <w:pStyle w:val="Prrafodelista"/>
-        <w:numPr>
-          <w:ilvl w:val="2"/>
-          <w:numId w:val="10"/>
-        </w:numPr>
-      </w:pPr>
-      <w:r>
-        <w:t>Cambie el color de relleno de las fichas a verde (</w:t>
-      </w:r>
-      <w:proofErr w:type="spellStart"/>
-      <w:r>
-        <w:t>green</w:t>
-      </w:r>
-      <w:proofErr w:type="spellEnd"/>
-      <w:r>
-        <w:t>) y el color del borde a azul (blue).</w:t>
-      </w:r>
-    </w:p>
-    <w:p>
-      <w:pPr>
-        <w:pStyle w:val="Prrafodelista"/>
-        <w:numPr>
-          <w:ilvl w:val="2"/>
-          <w:numId w:val="10"/>
-        </w:numPr>
-      </w:pPr>
-      <w:r>
-        <w:t>Por cada ficha recolectada, asigne 3 puntos en lugar de 1.</w:t>
-      </w:r>
-    </w:p>
-    <w:p/>
-    <w:p>
-      <w:pPr>
-        <w:pStyle w:val="Prrafodelista"/>
-        <w:numPr>
-          <w:ilvl w:val="0"/>
-          <w:numId w:val="10"/>
-        </w:numPr>
-      </w:pPr>
-      <w:r>
-        <w:rPr>
-          <w:b/>
-        </w:rPr>
-        <w:t>Integrante</w:t>
-      </w:r>
-      <w:proofErr w:type="gramStart"/>
-      <w:r>
-        <w:rPr>
-          <w:b/>
-        </w:rPr>
-        <w:t>1</w:t>
-      </w:r>
-      <w:r>
-        <w:rPr>
-          <w:b/>
-        </w:rPr>
-        <w:t>( otra</w:t>
-      </w:r>
-      <w:proofErr w:type="gramEnd"/>
-      <w:r>
-        <w:rPr>
-          <w:b/>
-        </w:rPr>
-        <w:t xml:space="preserve"> vez )</w:t>
-      </w:r>
-      <w:r>
-        <w:t>:</w:t>
-      </w:r>
-    </w:p>
-    <w:p>
-      <w:pPr>
-        <w:pStyle w:val="Prrafodelista"/>
-        <w:numPr>
-          <w:ilvl w:val="1"/>
-          <w:numId w:val="10"/>
-        </w:numPr>
-      </w:pPr>
-      <w:r>
-        <w:t>Juego Gold:</w:t>
-      </w:r>
-    </w:p>
-    <w:p>
-      <w:pPr>
-        <w:pStyle w:val="Prrafodelista"/>
-        <w:numPr>
-          <w:ilvl w:val="2"/>
-          <w:numId w:val="10"/>
-        </w:numPr>
-      </w:pPr>
-      <w:r>
-        <w:t>Cambie el color de relleno de las fichas a verde (</w:t>
-      </w:r>
-      <w:r>
-        <w:t>CYAN</w:t>
-      </w:r>
-      <w:r>
-        <w:t>).</w:t>
-      </w:r>
-    </w:p>
-    <w:p>
-      <w:pPr>
-        <w:pStyle w:val="Prrafodelista"/>
-        <w:numPr>
-          <w:ilvl w:val="2"/>
-          <w:numId w:val="10"/>
-        </w:numPr>
-      </w:pPr>
-      <w:r>
-        <w:t xml:space="preserve">Por cada ficha recolectada, asigne </w:t>
-      </w:r>
-      <w:r>
-        <w:t>4</w:t>
-      </w:r>
-      <w:r>
-        <w:t xml:space="preserve"> puntos en lugar de </w:t>
-      </w:r>
-      <w:r>
-        <w:t>2</w:t>
-      </w:r>
-      <w:r>
-        <w:t>.</w:t>
-      </w:r>
-    </w:p>
-    <w:p>
-      <w:pPr>
-        <w:pStyle w:val="Prrafodelista"/>
-        <w:numPr>
-          <w:ilvl w:val="1"/>
-          <w:numId w:val="10"/>
-        </w:numPr>
-      </w:pPr>
-      <w:r>
-        <w:t>Juego Snake:</w:t>
-      </w:r>
-    </w:p>
-    <w:p>
-      <w:pPr>
-        <w:pStyle w:val="Prrafodelista"/>
-        <w:numPr>
-          <w:ilvl w:val="2"/>
-          <w:numId w:val="10"/>
-        </w:numPr>
-      </w:pPr>
-      <w:r>
-        <w:t>Aumente el número de frutas de 1 a 3.</w:t>
-      </w:r>
-    </w:p>
-    <w:p>
-      <w:pPr>
-        <w:pStyle w:val="Prrafodelista"/>
-        <w:ind w:left="1440"/>
-      </w:pPr>
-    </w:p>
-    <w:p>
-      <w:pPr>
-        <w:pStyle w:val="Prrafodelista"/>
-        <w:ind w:left="360"/>
-      </w:pPr>
-      <w:r>
-        <w:rPr>
-          <w:rStyle w:val="Ttulo2Car"/>
-          <w:highlight w:val="yellow"/>
-        </w:rPr>
-        <w:t>Nota:</w:t>
-      </w:r>
-      <w:r>
-        <w:rPr>
-          <w:highlight w:val="yellow"/>
-        </w:rPr>
-        <w:t xml:space="preserve"> Tengan en cuenta que cada integrante debe realizar los cambios que le corresponde, pero al finalizar deben subir en el orden (</w:t>
-      </w:r>
-      <w:r>
-        <w:rPr>
-          <w:highlight w:val="yellow"/>
-        </w:rPr>
-        <w:t xml:space="preserve">integrante </w:t>
-      </w:r>
-      <w:r>
-        <w:rPr>
-          <w:highlight w:val="yellow"/>
-        </w:rPr>
-        <w:t xml:space="preserve">1, </w:t>
-      </w:r>
-      <w:r>
-        <w:rPr>
-          <w:highlight w:val="yellow"/>
-        </w:rPr>
-        <w:t>integrante 2, integrante 3, integrante 1). Esto es para tratar de generar un conflicto de integración de código</w:t>
-      </w:r>
-      <w:r>
-        <w:rPr>
-          <w:highlight w:val="yellow"/>
-        </w:rPr>
-        <w:t xml:space="preserve"> con cada integrante</w:t>
-      </w:r>
-      <w:r>
-        <w:rPr>
-          <w:highlight w:val="yellow"/>
-        </w:rPr>
-        <w:t>.</w:t>
-      </w:r>
-    </w:p>
-    <w:p>
-      <w:pPr>
-        <w:pStyle w:val="Ttulo1"/>
-      </w:pPr>
-      <w:r>
-        <w:t>Parte 3</w:t>
-      </w:r>
-    </w:p>
-    <w:p>
-      <w:pPr>
-        <w:rPr>
-          <w:sz w:val="22"/>
-        </w:rPr>
-      </w:pPr>
-    </w:p>
-    <w:p>
-      <w:pPr>
-        <w:rPr>
-          <w:sz w:val="22"/>
-        </w:rPr>
-      </w:pPr>
-      <w:r>
-        <w:rPr>
-          <w:sz w:val="22"/>
-        </w:rPr>
-        <w:t>Responda a las siguientes interrogantes</w:t>
-      </w:r>
-      <w:r>
-        <w:rPr>
-          <w:sz w:val="22"/>
-        </w:rPr>
-        <w:t xml:space="preserve"> (</w:t>
-      </w:r>
-      <w:r>
-        <w:rPr>
-          <w:b/>
-          <w:sz w:val="22"/>
-        </w:rPr>
-        <w:t>Solo uno del grupo debe subir este archivo al GitHub con las respuestas grupales</w:t>
-      </w:r>
-      <w:r>
-        <w:rPr>
-          <w:sz w:val="22"/>
-        </w:rPr>
-        <w:t>)</w:t>
-      </w:r>
-      <w:r>
-        <w:rPr>
-          <w:sz w:val="22"/>
-        </w:rPr>
-        <w:t>:</w:t>
+        <w:t>embargo,</w:t>
+      </w:r>
+      <w:r>
+        <w:rPr>
+          <w:sz w:val="22"/>
+        </w:rPr>
+        <w:t xml:space="preserve"> hubo que leer un poco para encontrar las clases que contenían la funcionalidad o atributos que debíamos cambiar.</w:t>
       </w:r>
     </w:p>
     <w:p>
@@ -2187,59 +2201,99 @@
         <w:rPr>
           <w:sz w:val="22"/>
         </w:rPr>
-        <w:t>¿Le resultó complicado r</w:t>
-      </w:r>
-      <w:r>
-        <w:rPr>
-          <w:sz w:val="22"/>
-        </w:rPr>
-        <w:t>ealizar los cambios solicitados?</w:t>
-      </w:r>
-    </w:p>
-    <w:p>
-      <w:pPr>
-        <w:pStyle w:val="Prrafodelista"/>
-        <w:rPr>
-          <w:sz w:val="22"/>
-        </w:rPr>
-      </w:pPr>
-      <w:r>
-        <w:rPr>
-          <w:sz w:val="22"/>
-        </w:rPr>
-        <w:t xml:space="preserve">No fue </w:t>
-      </w:r>
-      <w:r>
-        <w:rPr>
-          <w:sz w:val="22"/>
-        </w:rPr>
-        <w:t xml:space="preserve">tan </w:t>
-      </w:r>
-      <w:r>
-        <w:rPr>
-          <w:sz w:val="22"/>
-        </w:rPr>
-        <w:t>complicado</w:t>
-      </w:r>
-      <w:r>
-        <w:rPr>
-          <w:sz w:val="22"/>
-        </w:rPr>
-        <w:t xml:space="preserve">, sin </w:t>
-      </w:r>
-      <w:proofErr w:type="gramStart"/>
-      <w:r>
-        <w:rPr>
-          <w:sz w:val="22"/>
-        </w:rPr>
-        <w:t>embargo</w:t>
-      </w:r>
-      <w:proofErr w:type="gramEnd"/>
-      <w:r>
-        <w:rPr>
-          <w:sz w:val="22"/>
-        </w:rPr>
-        <w:t xml:space="preserve"> hubo que leer un poco para encontrar las clases que contenían la funcionalidad o atributos que debíamos cambiar.</w:t>
+        <w:t>¿Cuáles considera usted que son los archivos/clases ‘más importantes?</w:t>
+      </w:r>
+    </w:p>
+    <w:p>
+      <w:pPr>
+        <w:pStyle w:val="Prrafodelista"/>
+        <w:numPr>
+          <w:ilvl w:val="0"/>
+          <w:numId w:val="12"/>
+        </w:numPr>
+        <w:rPr>
+          <w:sz w:val="22"/>
+        </w:rPr>
+      </w:pPr>
+      <w:proofErr w:type="spellStart"/>
+      <w:r>
+        <w:rPr>
+          <w:sz w:val="22"/>
+        </w:rPr>
+        <w:t>GoldModel</w:t>
+      </w:r>
+      <w:proofErr w:type="spellEnd"/>
+      <w:r>
+        <w:rPr>
+          <w:sz w:val="22"/>
+        </w:rPr>
+        <w:t xml:space="preserve"> y </w:t>
+      </w:r>
+      <w:proofErr w:type="spellStart"/>
+      <w:r>
+        <w:rPr>
+          <w:sz w:val="22"/>
+        </w:rPr>
+        <w:t>SnakeModel</w:t>
+      </w:r>
+      <w:proofErr w:type="spellEnd"/>
+      <w:r>
+        <w:rPr>
+          <w:sz w:val="22"/>
+        </w:rPr>
+        <w:t xml:space="preserve"> porque definen el comportamiento y lógica de cada juego.</w:t>
+      </w:r>
+    </w:p>
+    <w:p>
+      <w:pPr>
+        <w:pStyle w:val="Prrafodelista"/>
+        <w:numPr>
+          <w:ilvl w:val="0"/>
+          <w:numId w:val="12"/>
+        </w:numPr>
+        <w:rPr>
+          <w:sz w:val="22"/>
+        </w:rPr>
+      </w:pPr>
+      <w:proofErr w:type="spellStart"/>
+      <w:r>
+        <w:rPr>
+          <w:sz w:val="22"/>
+        </w:rPr>
+        <w:t>GameController</w:t>
+      </w:r>
+      <w:proofErr w:type="spellEnd"/>
+      <w:r>
+        <w:rPr>
+          <w:sz w:val="22"/>
+        </w:rPr>
+        <w:t xml:space="preserve"> porque maneja los eventos de interacción con el usuario.</w:t>
+      </w:r>
+    </w:p>
+    <w:p>
+      <w:pPr>
+        <w:pStyle w:val="Prrafodelista"/>
+        <w:numPr>
+          <w:ilvl w:val="0"/>
+          <w:numId w:val="12"/>
+        </w:numPr>
+        <w:rPr>
+          <w:sz w:val="22"/>
+        </w:rPr>
+      </w:pPr>
+      <w:proofErr w:type="spellStart"/>
+      <w:r>
+        <w:rPr>
+          <w:sz w:val="22"/>
+        </w:rPr>
+        <w:t>GUIView</w:t>
+      </w:r>
+      <w:proofErr w:type="spellEnd"/>
+      <w:r>
+        <w:rPr>
+          <w:sz w:val="22"/>
+        </w:rPr>
+        <w:t xml:space="preserve"> porque es la base de llamada a los diferentes juegos que se implementen en el programa.</w:t>
       </w:r>
     </w:p>
     <w:p>
@@ -2257,7 +2311,7 @@
         <w:rPr>
           <w:sz w:val="22"/>
         </w:rPr>
-        <w:t>¿Cuáles considera usted que son los archivos/clases ‘más importantes?</w:t>
+        <w:t>¿Qué aspectos ayudaron a realizar los cambios?</w:t>
       </w:r>
     </w:p>
     <w:p>
@@ -2265,39 +2319,45 @@
         <w:pStyle w:val="Prrafodelista"/>
         <w:numPr>
           <w:ilvl w:val="0"/>
-          <w:numId w:val="12"/>
-        </w:numPr>
-        <w:rPr>
-          <w:sz w:val="22"/>
-        </w:rPr>
-      </w:pPr>
+          <w:numId w:val="13"/>
+        </w:numPr>
+        <w:rPr>
+          <w:sz w:val="22"/>
+        </w:rPr>
+      </w:pPr>
+      <w:r>
+        <w:rPr>
+          <w:sz w:val="22"/>
+        </w:rPr>
+        <w:t>Nombre de los métodos y clases, inclusive los nombres de atributos de las clases (</w:t>
+      </w:r>
       <w:proofErr w:type="spellStart"/>
       <w:r>
         <w:rPr>
           <w:sz w:val="22"/>
         </w:rPr>
-        <w:t>GoldModel</w:t>
+        <w:t>Ej</w:t>
       </w:r>
       <w:proofErr w:type="spellEnd"/>
       <w:r>
         <w:rPr>
           <w:sz w:val="22"/>
         </w:rPr>
-        <w:t xml:space="preserve"> y </w:t>
+        <w:t xml:space="preserve">: el constructor de </w:t>
       </w:r>
       <w:proofErr w:type="spellStart"/>
       <w:r>
         <w:rPr>
           <w:sz w:val="22"/>
         </w:rPr>
-        <w:t>SnakeModel</w:t>
+        <w:t>RoundTile</w:t>
       </w:r>
       <w:proofErr w:type="spellEnd"/>
       <w:r>
         <w:rPr>
           <w:sz w:val="22"/>
         </w:rPr>
-        <w:t xml:space="preserve"> porque definen el comportamiento y lógica de cada juego.</w:t>
+        <w:t>).</w:t>
       </w:r>
     </w:p>
     <w:p>
@@ -2305,51 +2365,43 @@
         <w:pStyle w:val="Prrafodelista"/>
         <w:numPr>
           <w:ilvl w:val="0"/>
-          <w:numId w:val="12"/>
-        </w:numPr>
-        <w:rPr>
-          <w:sz w:val="22"/>
-        </w:rPr>
-      </w:pPr>
+          <w:numId w:val="13"/>
+        </w:numPr>
+        <w:rPr>
+          <w:sz w:val="22"/>
+        </w:rPr>
+      </w:pPr>
+      <w:r>
+        <w:rPr>
+          <w:sz w:val="22"/>
+        </w:rPr>
+        <w:t xml:space="preserve">La documentación de las clases </w:t>
+      </w:r>
+      <w:r>
+        <w:rPr>
+          <w:sz w:val="22"/>
+        </w:rPr>
+        <w:t>sobre todo</w:t>
+      </w:r>
+      <w:r>
+        <w:rPr>
+          <w:sz w:val="22"/>
+        </w:rPr>
+        <w:t xml:space="preserve"> en </w:t>
+      </w:r>
       <w:proofErr w:type="spellStart"/>
       <w:r>
         <w:rPr>
           <w:sz w:val="22"/>
         </w:rPr>
-        <w:t>GameController</w:t>
+        <w:t>GUIView</w:t>
       </w:r>
       <w:proofErr w:type="spellEnd"/>
       <w:r>
         <w:rPr>
           <w:sz w:val="22"/>
         </w:rPr>
-        <w:t xml:space="preserve"> porque maneja los eventos de interacción con el usuario.</w:t>
-      </w:r>
-    </w:p>
-    <w:p>
-      <w:pPr>
-        <w:pStyle w:val="Prrafodelista"/>
-        <w:numPr>
-          <w:ilvl w:val="0"/>
-          <w:numId w:val="12"/>
-        </w:numPr>
-        <w:rPr>
-          <w:sz w:val="22"/>
-        </w:rPr>
-      </w:pPr>
-      <w:proofErr w:type="spellStart"/>
-      <w:r>
-        <w:rPr>
-          <w:sz w:val="22"/>
-        </w:rPr>
-        <w:t>GUIView</w:t>
-      </w:r>
-      <w:proofErr w:type="spellEnd"/>
-      <w:r>
-        <w:rPr>
-          <w:sz w:val="22"/>
-        </w:rPr>
-        <w:t xml:space="preserve"> porque es la base de llamada a los diferentes juegos que se implementen en el programa.</w:t>
+        <w:t>.</w:t>
       </w:r>
     </w:p>
     <w:p>
@@ -2367,100 +2419,132 @@
         <w:rPr>
           <w:sz w:val="22"/>
         </w:rPr>
-        <w:t>¿Qué aspectos ayudaron a realizar los cambios?</w:t>
-      </w:r>
-    </w:p>
-    <w:p>
-      <w:pPr>
-        <w:pStyle w:val="Prrafodelista"/>
-        <w:numPr>
-          <w:ilvl w:val="0"/>
-          <w:numId w:val="13"/>
-        </w:numPr>
-        <w:rPr>
-          <w:sz w:val="22"/>
-        </w:rPr>
-      </w:pPr>
-      <w:r>
-        <w:rPr>
-          <w:sz w:val="22"/>
-        </w:rPr>
-        <w:t>Nombre de los métodos y clases, inclusive los nombres de atributos de las clases (</w:t>
+        <w:t>Luego de haber explorado el código, ¿considera usted que se respetan los principios de MVC?</w:t>
+      </w:r>
+    </w:p>
+    <w:p>
+      <w:pPr>
+        <w:pStyle w:val="Prrafodelista"/>
+        <w:rPr>
+          <w:sz w:val="22"/>
+        </w:rPr>
+      </w:pPr>
+      <w:r>
+        <w:rPr>
+          <w:sz w:val="22"/>
+        </w:rPr>
+        <w:t xml:space="preserve">Si respeta el modelo MVC porque el proyecto está claramente dividido en tres capas: la lógica de los datos del juego se encuentra en las clases </w:t>
       </w:r>
       <w:proofErr w:type="spellStart"/>
       <w:r>
         <w:rPr>
           <w:sz w:val="22"/>
         </w:rPr>
-        <w:t>Ej</w:t>
+        <w:t>SnakeModel</w:t>
       </w:r>
       <w:proofErr w:type="spellEnd"/>
       <w:r>
         <w:rPr>
           <w:sz w:val="22"/>
         </w:rPr>
-        <w:t xml:space="preserve">: el constructor de </w:t>
+        <w:t xml:space="preserve">, </w:t>
       </w:r>
       <w:proofErr w:type="spellStart"/>
       <w:r>
         <w:rPr>
           <w:sz w:val="22"/>
         </w:rPr>
-        <w:t>RoundTile</w:t>
+        <w:t>GoldModel</w:t>
       </w:r>
       <w:proofErr w:type="spellEnd"/>
       <w:r>
         <w:rPr>
           <w:sz w:val="22"/>
         </w:rPr>
-        <w:t>).</w:t>
-      </w:r>
-    </w:p>
-    <w:p>
-      <w:pPr>
-        <w:pStyle w:val="Prrafodelista"/>
-        <w:numPr>
-          <w:ilvl w:val="0"/>
-          <w:numId w:val="13"/>
-        </w:numPr>
-        <w:rPr>
-          <w:sz w:val="22"/>
-        </w:rPr>
-      </w:pPr>
-      <w:r>
-        <w:rPr>
-          <w:sz w:val="22"/>
-        </w:rPr>
-        <w:t xml:space="preserve">La documentación de las clases </w:t>
+        <w:t xml:space="preserve"> y </w:t>
       </w:r>
       <w:proofErr w:type="spellStart"/>
       <w:r>
         <w:rPr>
           <w:sz w:val="22"/>
         </w:rPr>
-        <w:t>sobretodo</w:t>
+        <w:t>GameModel</w:t>
       </w:r>
       <w:proofErr w:type="spellEnd"/>
       <w:r>
         <w:rPr>
           <w:sz w:val="22"/>
         </w:rPr>
-        <w:t xml:space="preserve"> en </w:t>
+        <w:t xml:space="preserve">; la capa de vista se refiere netamente a la </w:t>
       </w:r>
       <w:proofErr w:type="spellStart"/>
       <w:r>
         <w:rPr>
           <w:sz w:val="22"/>
         </w:rPr>
-        <w:t>GUIView</w:t>
+        <w:t>graficación</w:t>
       </w:r>
       <w:proofErr w:type="spellEnd"/>
       <w:r>
         <w:rPr>
           <w:sz w:val="22"/>
         </w:rPr>
-        <w:t>.</w:t>
-      </w:r>
+        <w:t xml:space="preserve"> en pant</w:t>
+      </w:r>
+      <w:r>
+        <w:rPr>
+          <w:sz w:val="22"/>
+        </w:rPr>
+        <w:t>alla de los elementos del juego</w:t>
+      </w:r>
+      <w:r>
+        <w:rPr>
+          <w:sz w:val="22"/>
+        </w:rPr>
+        <w:t xml:space="preserve"> y la capa de control maneja los eventos de interacción con el usuario.</w:t>
+      </w:r>
+    </w:p>
+    <w:p>
+      <w:pPr>
+        <w:pStyle w:val="Prrafodelista"/>
+        <w:rPr>
+          <w:sz w:val="22"/>
+        </w:rPr>
+      </w:pPr>
+      <w:r>
+        <w:rPr>
+          <w:sz w:val="22"/>
+        </w:rPr>
+        <w:t xml:space="preserve">Adicional se puede observar que hay una dependencia entre las capas, por </w:t>
+      </w:r>
+      <w:r>
+        <w:rPr>
+          <w:sz w:val="22"/>
+        </w:rPr>
+        <w:t>ejemplo,</w:t>
+      </w:r>
+      <w:r>
+        <w:rPr>
+          <w:sz w:val="22"/>
+        </w:rPr>
+        <w:t xml:space="preserve"> el controlador llama a determinada vista dependiendo de la acción del usuario.</w:t>
+      </w:r>
+    </w:p>
+    <w:p>
+      <w:pPr>
+        <w:pStyle w:val="Prrafodelista"/>
+        <w:rPr>
+          <w:sz w:val="22"/>
+        </w:rPr>
+      </w:pPr>
+    </w:p>
+    <w:p>
+      <w:pPr>
+        <w:pStyle w:val="Prrafodelista"/>
+        <w:rPr>
+          <w:sz w:val="22"/>
+        </w:rPr>
+      </w:pPr>
     </w:p>
     <w:p>
       <w:pPr>
@@ -2477,140 +2561,6 @@
         <w:rPr>
           <w:sz w:val="22"/>
         </w:rPr>
-        <w:t>Luego de haber explorado el código, ¿considera usted que se respetan los principios de MVC?</w:t>
-      </w:r>
-    </w:p>
-    <w:p>
-      <w:pPr>
-        <w:pStyle w:val="Prrafodelista"/>
-        <w:rPr>
-          <w:sz w:val="22"/>
-        </w:rPr>
-      </w:pPr>
-      <w:r>
-        <w:rPr>
-          <w:sz w:val="22"/>
-        </w:rPr>
-        <w:t xml:space="preserve">Si respeta el modelo MVC porque el proyecto está claramente dividido en tres capas: la lógica de los datos del juego se encuentra en las clases </w:t>
-      </w:r>
-      <w:proofErr w:type="spellStart"/>
-      <w:r>
-        <w:rPr>
-          <w:sz w:val="22"/>
-        </w:rPr>
-        <w:t>SnakeModel</w:t>
-      </w:r>
-      <w:proofErr w:type="spellEnd"/>
-      <w:r>
-        <w:rPr>
-          <w:sz w:val="22"/>
-        </w:rPr>
-        <w:t xml:space="preserve">, </w:t>
-      </w:r>
-      <w:proofErr w:type="spellStart"/>
-      <w:r>
-        <w:rPr>
-          <w:sz w:val="22"/>
-        </w:rPr>
-        <w:t>GoldModel</w:t>
-      </w:r>
-      <w:proofErr w:type="spellEnd"/>
-      <w:r>
-        <w:rPr>
-          <w:sz w:val="22"/>
-        </w:rPr>
-        <w:t xml:space="preserve"> y </w:t>
-      </w:r>
-      <w:proofErr w:type="spellStart"/>
-      <w:r>
-        <w:rPr>
-          <w:sz w:val="22"/>
-        </w:rPr>
-        <w:t>GameModel</w:t>
-      </w:r>
-      <w:proofErr w:type="spellEnd"/>
-      <w:r>
-        <w:rPr>
-          <w:sz w:val="22"/>
-        </w:rPr>
-        <w:t xml:space="preserve">; la capa de vista se refiere netamente a la </w:t>
-      </w:r>
-      <w:proofErr w:type="spellStart"/>
-      <w:r>
-        <w:rPr>
-          <w:sz w:val="22"/>
-        </w:rPr>
-        <w:t>graficación</w:t>
-      </w:r>
-      <w:proofErr w:type="spellEnd"/>
-      <w:r>
-        <w:rPr>
-          <w:sz w:val="22"/>
-        </w:rPr>
-        <w:t xml:space="preserve"> en pant</w:t>
-      </w:r>
-      <w:r>
-        <w:rPr>
-          <w:sz w:val="22"/>
-        </w:rPr>
-        <w:t>alla de los elementos del juego</w:t>
-      </w:r>
-      <w:r>
-        <w:rPr>
-          <w:sz w:val="22"/>
-        </w:rPr>
-        <w:t xml:space="preserve"> y la capa de control maneja los eventos de interacción con el usuario.</w:t>
-      </w:r>
-    </w:p>
-    <w:p>
-      <w:pPr>
-        <w:pStyle w:val="Prrafodelista"/>
-        <w:rPr>
-          <w:sz w:val="22"/>
-        </w:rPr>
-      </w:pPr>
-      <w:r>
-        <w:rPr>
-          <w:sz w:val="22"/>
-        </w:rPr>
-        <w:t xml:space="preserve">Adicional se puede observar que hay una dependencia entre las capas, por </w:t>
-      </w:r>
-      <w:r>
-        <w:rPr>
-          <w:sz w:val="22"/>
-        </w:rPr>
-        <w:t>ejemplo,</w:t>
-      </w:r>
-      <w:r>
-        <w:rPr>
-          <w:sz w:val="22"/>
-        </w:rPr>
-        <w:t xml:space="preserve"> el controlador llama a determinada vista dependiendo de la acción del usuario.</w:t>
-      </w:r>
-    </w:p>
-    <w:p>
-      <w:pPr>
-        <w:pStyle w:val="Prrafodelista"/>
-        <w:rPr>
-          <w:sz w:val="22"/>
-        </w:rPr>
-      </w:pPr>
-    </w:p>
-    <w:p>
-      <w:pPr>
-        <w:pStyle w:val="Prrafodelista"/>
-        <w:numPr>
-          <w:ilvl w:val="0"/>
-          <w:numId w:val="7"/>
-        </w:numPr>
-        <w:rPr>
-          <w:sz w:val="22"/>
-        </w:rPr>
-      </w:pPr>
-      <w:r>
-        <w:rPr>
-          <w:sz w:val="22"/>
-        </w:rPr>
         <w:lastRenderedPageBreak/>
         <w:t>¿Qué cambios haría para mejorar la arquitectura de la aplicación?</w:t>
       </w:r>
@@ -2650,14 +2600,12 @@
         </w:rPr>
         <w:t xml:space="preserve">En la clase Constantes.java se podrían ubicar atributos para que sean llamados desde los constructores de las vistas, </w:t>
       </w:r>
-      <w:proofErr w:type="spellStart"/>
-      <w:r>
-        <w:rPr>
-          <w:sz w:val="22"/>
-        </w:rPr>
-        <w:t>sobretodo</w:t>
-      </w:r>
-      <w:proofErr w:type="spellEnd"/>
+      <w:r>
+        <w:rPr>
+          <w:sz w:val="22"/>
+        </w:rPr>
+        <w:t>sobre todo</w:t>
+      </w:r>
       <w:r>
         <w:rPr>
           <w:sz w:val="22"/>
@@ -2868,7 +2816,7 @@
           <w:rPr>
             <w:noProof/>
           </w:rPr>
-          <w:t>4</w:t>
+          <w:t>2</w:t>
         </w:r>
         <w:r>
           <w:rPr>

</xml_diff>